<commit_message>
added video clips with app functionality in the software design doc
</commit_message>
<xml_diff>
--- a/Software Design Document.docx
+++ b/Software Design Document.docx
@@ -207,8 +207,6 @@
         </w:rPr>
         <w:t xml:space="preserve"> decide which items to display, based on the user action.</w:t>
       </w:r>
-      <w:bookmarkStart w:id="0" w:name="_GoBack"/>
-      <w:bookmarkEnd w:id="0"/>
     </w:p>
     <w:p>
       <w:pPr>
@@ -274,6 +272,387 @@
           </wp:inline>
         </w:drawing>
       </w:r>
+    </w:p>
+    <w:p>
+      <w:pPr>
+        <w:pStyle w:val="ListParagraph"/>
+        <w:rPr>
+          <w:sz w:val="28"/>
+          <w:szCs w:val="28"/>
+        </w:rPr>
+      </w:pPr>
+    </w:p>
+    <w:p>
+      <w:pPr>
+        <w:pStyle w:val="ListParagraph"/>
+        <w:rPr>
+          <w:sz w:val="28"/>
+          <w:szCs w:val="28"/>
+        </w:rPr>
+      </w:pPr>
+    </w:p>
+    <w:p>
+      <w:pPr>
+        <w:pStyle w:val="ListParagraph"/>
+        <w:rPr>
+          <w:sz w:val="28"/>
+          <w:szCs w:val="28"/>
+        </w:rPr>
+      </w:pPr>
+    </w:p>
+    <w:p>
+      <w:pPr>
+        <w:pStyle w:val="ListParagraph"/>
+        <w:rPr>
+          <w:sz w:val="28"/>
+          <w:szCs w:val="28"/>
+        </w:rPr>
+      </w:pPr>
+    </w:p>
+    <w:p>
+      <w:pPr>
+        <w:pStyle w:val="ListParagraph"/>
+        <w:rPr>
+          <w:sz w:val="28"/>
+          <w:szCs w:val="28"/>
+        </w:rPr>
+      </w:pPr>
+    </w:p>
+    <w:p>
+      <w:pPr>
+        <w:pStyle w:val="ListParagraph"/>
+        <w:rPr>
+          <w:sz w:val="28"/>
+          <w:szCs w:val="28"/>
+        </w:rPr>
+      </w:pPr>
+    </w:p>
+    <w:p>
+      <w:pPr>
+        <w:pStyle w:val="ListParagraph"/>
+        <w:rPr>
+          <w:sz w:val="28"/>
+          <w:szCs w:val="28"/>
+        </w:rPr>
+      </w:pPr>
+    </w:p>
+    <w:p>
+      <w:pPr>
+        <w:pStyle w:val="ListParagraph"/>
+        <w:rPr>
+          <w:sz w:val="28"/>
+          <w:szCs w:val="28"/>
+        </w:rPr>
+      </w:pPr>
+    </w:p>
+    <w:p>
+      <w:pPr>
+        <w:pStyle w:val="ListParagraph"/>
+        <w:rPr>
+          <w:sz w:val="28"/>
+          <w:szCs w:val="28"/>
+        </w:rPr>
+      </w:pPr>
+      <w:r>
+        <w:rPr>
+          <w:noProof/>
+          <w:sz w:val="28"/>
+          <w:szCs w:val="28"/>
+        </w:rPr>
+        <w:drawing>
+          <wp:anchor distT="0" distB="0" distL="114300" distR="114300" simplePos="0" relativeHeight="251660288" behindDoc="0" locked="0" layoutInCell="1" allowOverlap="1" wp14:anchorId="1797F889" wp14:editId="35F1FA41">
+            <wp:simplePos x="0" y="0"/>
+            <wp:positionH relativeFrom="column">
+              <wp:posOffset>0</wp:posOffset>
+            </wp:positionH>
+            <wp:positionV relativeFrom="paragraph">
+              <wp:posOffset>4366895</wp:posOffset>
+            </wp:positionV>
+            <wp:extent cx="5943600" cy="2947035"/>
+            <wp:effectExtent l="0" t="0" r="0" b="0"/>
+            <wp:wrapSquare wrapText="bothSides"/>
+            <wp:docPr id="8" name="Picture 8"/>
+            <wp:cNvGraphicFramePr>
+              <a:graphicFrameLocks xmlns:a="http://schemas.openxmlformats.org/drawingml/2006/main" noChangeAspect="1"/>
+            </wp:cNvGraphicFramePr>
+            <a:graphic xmlns:a="http://schemas.openxmlformats.org/drawingml/2006/main">
+              <a:graphicData uri="http://schemas.openxmlformats.org/drawingml/2006/picture">
+                <pic:pic xmlns:pic="http://schemas.openxmlformats.org/drawingml/2006/picture">
+                  <pic:nvPicPr>
+                    <pic:cNvPr id="8" name="Display Inventory.mp4" descr="movie::/Users/superlamer/Documents/Display Inventory.mp4"/>
+                    <pic:cNvPicPr/>
+                  </pic:nvPicPr>
+                  <pic:blipFill>
+                    <a:blip r:embed="rId6">
+                      <a:extLst>
+                        <a:ext uri="{28A0092B-C50C-407E-A947-70E740481C1C}">
+                          <a14:useLocalDpi xmlns:a14="http://schemas.microsoft.com/office/drawing/2010/main" val="0"/>
+                        </a:ext>
+                      </a:extLst>
+                    </a:blip>
+                    <a:stretch>
+                      <a:fillRect/>
+                    </a:stretch>
+                  </pic:blipFill>
+                  <pic:spPr>
+                    <a:xfrm>
+                      <a:off x="0" y="0"/>
+                      <a:ext cx="5943600" cy="2947035"/>
+                    </a:xfrm>
+                    <a:prstGeom prst="rect">
+                      <a:avLst/>
+                    </a:prstGeom>
+                  </pic:spPr>
+                </pic:pic>
+              </a:graphicData>
+            </a:graphic>
+          </wp:anchor>
+        </w:drawing>
+      </w:r>
+      <w:r>
+        <w:rPr>
+          <w:noProof/>
+          <w:sz w:val="28"/>
+          <w:szCs w:val="28"/>
+        </w:rPr>
+        <w:drawing>
+          <wp:anchor distT="0" distB="0" distL="114300" distR="114300" simplePos="0" relativeHeight="251659264" behindDoc="0" locked="0" layoutInCell="1" allowOverlap="1" wp14:anchorId="393C0AC8" wp14:editId="084E8C51">
+            <wp:simplePos x="0" y="0"/>
+            <wp:positionH relativeFrom="column">
+              <wp:posOffset>0</wp:posOffset>
+            </wp:positionH>
+            <wp:positionV relativeFrom="paragraph">
+              <wp:posOffset>648335</wp:posOffset>
+            </wp:positionV>
+            <wp:extent cx="5943600" cy="2853055"/>
+            <wp:effectExtent l="0" t="0" r="0" b="0"/>
+            <wp:wrapSquare wrapText="bothSides"/>
+            <wp:docPr id="7" name="Picture 7"/>
+            <wp:cNvGraphicFramePr>
+              <a:graphicFrameLocks xmlns:a="http://schemas.openxmlformats.org/drawingml/2006/main" noChangeAspect="1"/>
+            </wp:cNvGraphicFramePr>
+            <a:graphic xmlns:a="http://schemas.openxmlformats.org/drawingml/2006/main">
+              <a:graphicData uri="http://schemas.openxmlformats.org/drawingml/2006/picture">
+                <pic:pic xmlns:pic="http://schemas.openxmlformats.org/drawingml/2006/picture">
+                  <pic:nvPicPr>
+                    <pic:cNvPr id="7" name="Update &amp; Search an Item &amp; display.mp4" descr="movie::/Users/superlamer/Documents/Update &amp; Search an Item &amp; display.mp4"/>
+                    <pic:cNvPicPr/>
+                  </pic:nvPicPr>
+                  <pic:blipFill>
+                    <a:blip r:embed="rId7">
+                      <a:extLst>
+                        <a:ext uri="{28A0092B-C50C-407E-A947-70E740481C1C}">
+                          <a14:useLocalDpi xmlns:a14="http://schemas.microsoft.com/office/drawing/2010/main" val="0"/>
+                        </a:ext>
+                      </a:extLst>
+                    </a:blip>
+                    <a:stretch>
+                      <a:fillRect/>
+                    </a:stretch>
+                  </pic:blipFill>
+                  <pic:spPr>
+                    <a:xfrm>
+                      <a:off x="0" y="0"/>
+                      <a:ext cx="5943600" cy="2853055"/>
+                    </a:xfrm>
+                    <a:prstGeom prst="rect">
+                      <a:avLst/>
+                    </a:prstGeom>
+                  </pic:spPr>
+                </pic:pic>
+              </a:graphicData>
+            </a:graphic>
+          </wp:anchor>
+        </w:drawing>
+      </w:r>
+      <w:r>
+        <w:rPr>
+          <w:sz w:val="28"/>
+          <w:szCs w:val="28"/>
+        </w:rPr>
+        <w:t>Application in use</w:t>
+      </w:r>
+      <w:r>
+        <w:rPr>
+          <w:sz w:val="28"/>
+          <w:szCs w:val="28"/>
+        </w:rPr>
+        <w:t xml:space="preserve"> (Video clips below)</w:t>
+      </w:r>
+      <w:r>
+        <w:rPr>
+          <w:sz w:val="28"/>
+          <w:szCs w:val="28"/>
+        </w:rPr>
+        <w:t>:</w:t>
+      </w:r>
+      <w:r>
+        <w:rPr>
+          <w:sz w:val="28"/>
+          <w:szCs w:val="28"/>
+        </w:rPr>
+        <w:t xml:space="preserve"> </w:t>
+      </w:r>
+    </w:p>
+    <w:p>
+      <w:pPr>
+        <w:pStyle w:val="ListParagraph"/>
+        <w:rPr>
+          <w:sz w:val="28"/>
+          <w:szCs w:val="28"/>
+        </w:rPr>
+      </w:pPr>
+    </w:p>
+    <w:p>
+      <w:pPr>
+        <w:pStyle w:val="ListParagraph"/>
+        <w:rPr>
+          <w:sz w:val="28"/>
+          <w:szCs w:val="28"/>
+        </w:rPr>
+      </w:pPr>
+      <w:r>
+        <w:rPr>
+          <w:sz w:val="28"/>
+          <w:szCs w:val="28"/>
+        </w:rPr>
+        <w:t>Search and update item. Display item.</w:t>
+      </w:r>
+    </w:p>
+    <w:p>
+      <w:pPr>
+        <w:pStyle w:val="ListParagraph"/>
+        <w:rPr>
+          <w:sz w:val="28"/>
+          <w:szCs w:val="28"/>
+        </w:rPr>
+      </w:pPr>
+    </w:p>
+    <w:p>
+      <w:pPr>
+        <w:pStyle w:val="ListParagraph"/>
+        <w:rPr>
+          <w:sz w:val="28"/>
+          <w:szCs w:val="28"/>
+        </w:rPr>
+      </w:pPr>
+    </w:p>
+    <w:p>
+      <w:pPr>
+        <w:pStyle w:val="ListParagraph"/>
+        <w:rPr>
+          <w:sz w:val="28"/>
+          <w:szCs w:val="28"/>
+        </w:rPr>
+      </w:pPr>
+      <w:r>
+        <w:rPr>
+          <w:sz w:val="28"/>
+          <w:szCs w:val="28"/>
+        </w:rPr>
+        <w:t>Display Inventory.</w:t>
+      </w:r>
+    </w:p>
+    <w:p>
+      <w:pPr>
+        <w:pStyle w:val="ListParagraph"/>
+        <w:rPr>
+          <w:sz w:val="28"/>
+          <w:szCs w:val="28"/>
+        </w:rPr>
+      </w:pPr>
+    </w:p>
+    <w:p>
+      <w:pPr>
+        <w:pStyle w:val="ListParagraph"/>
+        <w:rPr>
+          <w:sz w:val="28"/>
+          <w:szCs w:val="28"/>
+        </w:rPr>
+      </w:pPr>
+    </w:p>
+    <w:p>
+      <w:pPr>
+        <w:pStyle w:val="ListParagraph"/>
+        <w:rPr>
+          <w:sz w:val="28"/>
+          <w:szCs w:val="28"/>
+        </w:rPr>
+      </w:pPr>
+    </w:p>
+    <w:p>
+      <w:pPr>
+        <w:pStyle w:val="ListParagraph"/>
+        <w:rPr>
+          <w:sz w:val="28"/>
+          <w:szCs w:val="28"/>
+        </w:rPr>
+      </w:pPr>
+      <w:r>
+        <w:rPr>
+          <w:noProof/>
+          <w:sz w:val="28"/>
+          <w:szCs w:val="28"/>
+        </w:rPr>
+        <w:drawing>
+          <wp:anchor distT="0" distB="0" distL="114300" distR="114300" simplePos="0" relativeHeight="251661312" behindDoc="0" locked="0" layoutInCell="1" allowOverlap="1" wp14:anchorId="0BCC245B" wp14:editId="650536E0">
+            <wp:simplePos x="0" y="0"/>
+            <wp:positionH relativeFrom="column">
+              <wp:posOffset>0</wp:posOffset>
+            </wp:positionH>
+            <wp:positionV relativeFrom="paragraph">
+              <wp:posOffset>214630</wp:posOffset>
+            </wp:positionV>
+            <wp:extent cx="5943600" cy="2947035"/>
+            <wp:effectExtent l="0" t="0" r="0" b="0"/>
+            <wp:wrapSquare wrapText="bothSides"/>
+            <wp:docPr id="10" name="Picture 10"/>
+            <wp:cNvGraphicFramePr>
+              <a:graphicFrameLocks xmlns:a="http://schemas.openxmlformats.org/drawingml/2006/main" noChangeAspect="1"/>
+            </wp:cNvGraphicFramePr>
+            <a:graphic xmlns:a="http://schemas.openxmlformats.org/drawingml/2006/main">
+              <a:graphicData uri="http://schemas.openxmlformats.org/drawingml/2006/picture">
+                <pic:pic xmlns:pic="http://schemas.openxmlformats.org/drawingml/2006/picture">
+                  <pic:nvPicPr>
+                    <pic:cNvPr id="10" name="Add Item To Inventory.mp4" descr="movie::/Users/superlamer/Documents/Add Item To Inventory.mp4"/>
+                    <pic:cNvPicPr/>
+                  </pic:nvPicPr>
+                  <pic:blipFill>
+                    <a:blip r:embed="rId8">
+                      <a:extLst>
+                        <a:ext uri="{28A0092B-C50C-407E-A947-70E740481C1C}">
+                          <a14:useLocalDpi xmlns:a14="http://schemas.microsoft.com/office/drawing/2010/main" val="0"/>
+                        </a:ext>
+                      </a:extLst>
+                    </a:blip>
+                    <a:stretch>
+                      <a:fillRect/>
+                    </a:stretch>
+                  </pic:blipFill>
+                  <pic:spPr>
+                    <a:xfrm>
+                      <a:off x="0" y="0"/>
+                      <a:ext cx="5943600" cy="2947035"/>
+                    </a:xfrm>
+                    <a:prstGeom prst="rect">
+                      <a:avLst/>
+                    </a:prstGeom>
+                  </pic:spPr>
+                </pic:pic>
+              </a:graphicData>
+            </a:graphic>
+          </wp:anchor>
+        </w:drawing>
+      </w:r>
+      <w:r>
+        <w:rPr>
+          <w:sz w:val="28"/>
+          <w:szCs w:val="28"/>
+        </w:rPr>
+        <w:t>Add item to inventory</w:t>
+      </w:r>
+      <w:bookmarkStart w:id="0" w:name="_GoBack"/>
+      <w:bookmarkEnd w:id="0"/>
     </w:p>
     <w:sectPr>
       <w:pgSz w:w="12240" w:h="15840"/>

</xml_diff>